<commit_message>
Fixed Remaining Search errors
</commit_message>
<xml_diff>
--- a/Wk2/goal2_assign_duel2/Flowchart.docx
+++ b/Wk2/goal2_assign_duel2/Flowchart.docx
@@ -10,7 +10,7 @@
         <mc:AlternateContent>
           <mc:Choice Requires="wps">
             <w:drawing>
-              <wp:anchor distT="0" distB="0" distL="114300" distR="114300" simplePos="0" relativeHeight="251699200" behindDoc="0" locked="0" layoutInCell="1" allowOverlap="1">
+              <wp:anchor distT="0" distB="0" distL="114300" distR="114300" simplePos="0" relativeHeight="251699200" behindDoc="0" locked="0" layoutInCell="1" allowOverlap="1" wp14:anchorId="630DA148" wp14:editId="1CF13BD2">
                 <wp:simplePos x="0" y="0"/>
                 <wp:positionH relativeFrom="column">
                   <wp:posOffset>910590</wp:posOffset>
@@ -81,7 +81,7 @@
         <mc:AlternateContent>
           <mc:Choice Requires="wps">
             <w:drawing>
-              <wp:anchor distT="0" distB="0" distL="114300" distR="114300" simplePos="0" relativeHeight="251698176" behindDoc="0" locked="0" layoutInCell="1" allowOverlap="1" wp14:anchorId="12CCD7BA" wp14:editId="577CBB3B">
+              <wp:anchor distT="0" distB="0" distL="114300" distR="114300" simplePos="0" relativeHeight="251698176" behindDoc="0" locked="0" layoutInCell="1" allowOverlap="1" wp14:anchorId="6D90BA02" wp14:editId="643CCCF2">
                 <wp:simplePos x="0" y="0"/>
                 <wp:positionH relativeFrom="column">
                   <wp:posOffset>3314700</wp:posOffset>
@@ -207,7 +207,7 @@
         <mc:AlternateContent>
           <mc:Choice Requires="wps">
             <w:drawing>
-              <wp:anchor distT="0" distB="0" distL="114300" distR="114300" simplePos="0" relativeHeight="251696128" behindDoc="0" locked="0" layoutInCell="1" allowOverlap="1" wp14:anchorId="30546694" wp14:editId="30F018E7">
+              <wp:anchor distT="0" distB="0" distL="114300" distR="114300" simplePos="0" relativeHeight="251696128" behindDoc="0" locked="0" layoutInCell="1" allowOverlap="1" wp14:anchorId="0B8F4140" wp14:editId="11C6E5DB">
                 <wp:simplePos x="0" y="0"/>
                 <wp:positionH relativeFrom="column">
                   <wp:posOffset>-918210</wp:posOffset>
@@ -274,7 +274,7 @@
         <mc:AlternateContent>
           <mc:Choice Requires="wps">
             <w:drawing>
-              <wp:anchor distT="0" distB="0" distL="114300" distR="114300" simplePos="0" relativeHeight="251689984" behindDoc="0" locked="0" layoutInCell="1" allowOverlap="1" wp14:anchorId="05F8274B" wp14:editId="1C0825C4">
+              <wp:anchor distT="0" distB="0" distL="114300" distR="114300" simplePos="0" relativeHeight="251689984" behindDoc="0" locked="0" layoutInCell="1" allowOverlap="1" wp14:anchorId="166CBF7A" wp14:editId="64FA78A5">
                 <wp:simplePos x="0" y="0"/>
                 <wp:positionH relativeFrom="column">
                   <wp:posOffset>-689610</wp:posOffset>
@@ -344,7 +344,7 @@
         <mc:AlternateContent>
           <mc:Choice Requires="wps">
             <w:drawing>
-              <wp:anchor distT="0" distB="0" distL="114300" distR="114300" simplePos="0" relativeHeight="251671552" behindDoc="0" locked="0" layoutInCell="1" allowOverlap="1" wp14:anchorId="7F9D888C" wp14:editId="598C537A">
+              <wp:anchor distT="0" distB="0" distL="114300" distR="114300" simplePos="0" relativeHeight="251671552" behindDoc="0" locked="0" layoutInCell="1" allowOverlap="1" wp14:anchorId="77F33D29" wp14:editId="497E4B53">
                 <wp:simplePos x="0" y="0"/>
                 <wp:positionH relativeFrom="column">
                   <wp:posOffset>1943100</wp:posOffset>
@@ -466,7 +466,7 @@
         <mc:AlternateContent>
           <mc:Choice Requires="wps">
             <w:drawing>
-              <wp:anchor distT="0" distB="0" distL="114300" distR="114300" simplePos="0" relativeHeight="251695104" behindDoc="0" locked="0" layoutInCell="1" allowOverlap="1" wp14:anchorId="776B4975" wp14:editId="69EDFB0C">
+              <wp:anchor distT="0" distB="0" distL="114300" distR="114300" simplePos="0" relativeHeight="251695104" behindDoc="0" locked="0" layoutInCell="1" allowOverlap="1" wp14:anchorId="0D1C8BB1" wp14:editId="1B27C54B">
                 <wp:simplePos x="0" y="0"/>
                 <wp:positionH relativeFrom="column">
                   <wp:posOffset>571500</wp:posOffset>
@@ -601,7 +601,7 @@
         <mc:AlternateContent>
           <mc:Choice Requires="wps">
             <w:drawing>
-              <wp:anchor distT="0" distB="0" distL="114300" distR="114300" simplePos="0" relativeHeight="251693056" behindDoc="0" locked="0" layoutInCell="1" allowOverlap="1" wp14:anchorId="69C4EAC7" wp14:editId="426FB1F4">
+              <wp:anchor distT="0" distB="0" distL="114300" distR="114300" simplePos="0" relativeHeight="251693056" behindDoc="0" locked="0" layoutInCell="1" allowOverlap="1" wp14:anchorId="5FC8865E" wp14:editId="2AD79FDD">
                 <wp:simplePos x="0" y="0"/>
                 <wp:positionH relativeFrom="column">
                   <wp:posOffset>2053590</wp:posOffset>
@@ -668,7 +668,7 @@
         <mc:AlternateContent>
           <mc:Choice Requires="wps">
             <w:drawing>
-              <wp:anchor distT="0" distB="0" distL="114300" distR="114300" simplePos="0" relativeHeight="251692032" behindDoc="0" locked="0" layoutInCell="1" allowOverlap="1" wp14:anchorId="520AB96D" wp14:editId="007877FF">
+              <wp:anchor distT="0" distB="0" distL="114300" distR="114300" simplePos="0" relativeHeight="251692032" behindDoc="0" locked="0" layoutInCell="1" allowOverlap="1" wp14:anchorId="2D1CA15A" wp14:editId="3E66B8C9">
                 <wp:simplePos x="0" y="0"/>
                 <wp:positionH relativeFrom="column">
                   <wp:posOffset>2053590</wp:posOffset>
@@ -731,7 +731,7 @@
         <mc:AlternateContent>
           <mc:Choice Requires="wps">
             <w:drawing>
-              <wp:anchor distT="0" distB="0" distL="114300" distR="114300" simplePos="0" relativeHeight="251691008" behindDoc="0" locked="0" layoutInCell="1" allowOverlap="1" wp14:anchorId="28A02C9B" wp14:editId="23DC0E47">
+              <wp:anchor distT="0" distB="0" distL="114300" distR="114300" simplePos="0" relativeHeight="251691008" behindDoc="0" locked="0" layoutInCell="1" allowOverlap="1" wp14:anchorId="05CBCE9D" wp14:editId="76C21D78">
                 <wp:simplePos x="0" y="0"/>
                 <wp:positionH relativeFrom="column">
                   <wp:posOffset>6282690</wp:posOffset>
@@ -794,7 +794,7 @@
         <mc:AlternateContent>
           <mc:Choice Requires="wps">
             <w:drawing>
-              <wp:anchor distT="0" distB="0" distL="114300" distR="114300" simplePos="0" relativeHeight="251678720" behindDoc="0" locked="0" layoutInCell="1" allowOverlap="1" wp14:anchorId="4C1C8236" wp14:editId="7CBC2D97">
+              <wp:anchor distT="0" distB="0" distL="114300" distR="114300" simplePos="0" relativeHeight="251678720" behindDoc="0" locked="0" layoutInCell="1" allowOverlap="1" wp14:anchorId="0FF18CE4" wp14:editId="40B6C9E4">
                 <wp:simplePos x="0" y="0"/>
                 <wp:positionH relativeFrom="column">
                   <wp:posOffset>-1292225</wp:posOffset>
@@ -864,7 +864,7 @@
         <mc:AlternateContent>
           <mc:Choice Requires="wps">
             <w:drawing>
-              <wp:anchor distT="0" distB="0" distL="114300" distR="114300" simplePos="0" relativeHeight="251680768" behindDoc="0" locked="0" layoutInCell="1" allowOverlap="1" wp14:anchorId="5A2DE574" wp14:editId="2DC866B0">
+              <wp:anchor distT="0" distB="0" distL="114300" distR="114300" simplePos="0" relativeHeight="251680768" behindDoc="0" locked="0" layoutInCell="1" allowOverlap="1" wp14:anchorId="3F6BF91C" wp14:editId="2C407360">
                 <wp:simplePos x="0" y="0"/>
                 <wp:positionH relativeFrom="column">
                   <wp:posOffset>3082290</wp:posOffset>
@@ -934,7 +934,7 @@
         <mc:AlternateContent>
           <mc:Choice Requires="wps">
             <w:drawing>
-              <wp:anchor distT="0" distB="0" distL="114300" distR="114300" simplePos="0" relativeHeight="251679744" behindDoc="0" locked="0" layoutInCell="1" allowOverlap="1" wp14:anchorId="7C1835B7" wp14:editId="47D1AE22">
+              <wp:anchor distT="0" distB="0" distL="114300" distR="114300" simplePos="0" relativeHeight="251679744" behindDoc="0" locked="0" layoutInCell="1" allowOverlap="1" wp14:anchorId="3F96F94D" wp14:editId="1DE6C722">
                 <wp:simplePos x="0" y="0"/>
                 <wp:positionH relativeFrom="column">
                   <wp:posOffset>339090</wp:posOffset>
@@ -1001,7 +1001,7 @@
         <mc:AlternateContent>
           <mc:Choice Requires="wps">
             <w:drawing>
-              <wp:anchor distT="0" distB="0" distL="114300" distR="114300" simplePos="0" relativeHeight="251687936" behindDoc="0" locked="0" layoutInCell="1" allowOverlap="1" wp14:anchorId="5212238B" wp14:editId="1CEA797E">
+              <wp:anchor distT="0" distB="0" distL="114300" distR="114300" simplePos="0" relativeHeight="251687936" behindDoc="0" locked="0" layoutInCell="1" allowOverlap="1" wp14:anchorId="397213C2" wp14:editId="686CB9FD">
                 <wp:simplePos x="0" y="0"/>
                 <wp:positionH relativeFrom="column">
                   <wp:posOffset>4682490</wp:posOffset>
@@ -1068,7 +1068,7 @@
         <mc:AlternateContent>
           <mc:Choice Requires="wps">
             <w:drawing>
-              <wp:anchor distT="0" distB="0" distL="114300" distR="114300" simplePos="0" relativeHeight="251686912" behindDoc="0" locked="0" layoutInCell="1" allowOverlap="1" wp14:anchorId="6A43A320" wp14:editId="3FD5DFFC">
+              <wp:anchor distT="0" distB="0" distL="114300" distR="114300" simplePos="0" relativeHeight="251686912" behindDoc="0" locked="0" layoutInCell="1" allowOverlap="1" wp14:anchorId="2E2807D0" wp14:editId="50C0756D">
                 <wp:simplePos x="0" y="0"/>
                 <wp:positionH relativeFrom="column">
                   <wp:posOffset>1824990</wp:posOffset>
@@ -1135,7 +1135,7 @@
         <mc:AlternateContent>
           <mc:Choice Requires="wps">
             <w:drawing>
-              <wp:anchor distT="0" distB="0" distL="114300" distR="114300" simplePos="0" relativeHeight="251685888" behindDoc="0" locked="0" layoutInCell="1" allowOverlap="1" wp14:anchorId="0AFEACD4" wp14:editId="6738F22B">
+              <wp:anchor distT="0" distB="0" distL="114300" distR="114300" simplePos="0" relativeHeight="251685888" behindDoc="0" locked="0" layoutInCell="1" allowOverlap="1" wp14:anchorId="0265BFA7" wp14:editId="1476101C">
                 <wp:simplePos x="0" y="0"/>
                 <wp:positionH relativeFrom="column">
                   <wp:posOffset>-1489710</wp:posOffset>
@@ -1205,7 +1205,7 @@
         <mc:AlternateContent>
           <mc:Choice Requires="wps">
             <w:drawing>
-              <wp:anchor distT="0" distB="0" distL="114300" distR="114300" simplePos="0" relativeHeight="251684864" behindDoc="0" locked="0" layoutInCell="1" allowOverlap="1" wp14:anchorId="0EAF3B75" wp14:editId="7388B731">
+              <wp:anchor distT="0" distB="0" distL="114300" distR="114300" simplePos="0" relativeHeight="251684864" behindDoc="0" locked="0" layoutInCell="1" allowOverlap="1" wp14:anchorId="1054BC9F" wp14:editId="1DD4DDF4">
                 <wp:simplePos x="0" y="0"/>
                 <wp:positionH relativeFrom="column">
                   <wp:posOffset>-346710</wp:posOffset>
@@ -1272,7 +1272,7 @@
         <mc:AlternateContent>
           <mc:Choice Requires="wps">
             <w:drawing>
-              <wp:anchor distT="0" distB="0" distL="114300" distR="114300" simplePos="0" relativeHeight="251683840" behindDoc="0" locked="0" layoutInCell="1" allowOverlap="1" wp14:anchorId="5EE8BBC6" wp14:editId="21788734">
+              <wp:anchor distT="0" distB="0" distL="114300" distR="114300" simplePos="0" relativeHeight="251683840" behindDoc="0" locked="0" layoutInCell="1" allowOverlap="1" wp14:anchorId="0A53AA58" wp14:editId="46BA9722">
                 <wp:simplePos x="0" y="0"/>
                 <wp:positionH relativeFrom="column">
                   <wp:posOffset>-918210</wp:posOffset>
@@ -1345,7 +1345,7 @@
         <mc:AlternateContent>
           <mc:Choice Requires="wps">
             <w:drawing>
-              <wp:anchor distT="0" distB="0" distL="114300" distR="114300" simplePos="0" relativeHeight="251659264" behindDoc="0" locked="0" layoutInCell="1" allowOverlap="1" wp14:anchorId="27E79B6D" wp14:editId="7B426DA6">
+              <wp:anchor distT="0" distB="0" distL="114300" distR="114300" simplePos="0" relativeHeight="251659264" behindDoc="0" locked="0" layoutInCell="1" allowOverlap="1" wp14:anchorId="7F44D0C9" wp14:editId="0E0A9C45">
                 <wp:simplePos x="0" y="0"/>
                 <wp:positionH relativeFrom="column">
                   <wp:posOffset>-800100</wp:posOffset>
@@ -1529,7 +1529,7 @@
         <mc:AlternateContent>
           <mc:Choice Requires="wps">
             <w:drawing>
-              <wp:anchor distT="0" distB="0" distL="114300" distR="114300" simplePos="0" relativeHeight="251682816" behindDoc="0" locked="0" layoutInCell="1" allowOverlap="1" wp14:anchorId="3E757D54" wp14:editId="3C55DB74">
+              <wp:anchor distT="0" distB="0" distL="114300" distR="114300" simplePos="0" relativeHeight="251682816" behindDoc="0" locked="0" layoutInCell="1" allowOverlap="1" wp14:anchorId="4819B03F" wp14:editId="1C8B4F09">
                 <wp:simplePos x="0" y="0"/>
                 <wp:positionH relativeFrom="column">
                   <wp:posOffset>-606425</wp:posOffset>
@@ -1592,7 +1592,7 @@
         <mc:AlternateContent>
           <mc:Choice Requires="wps">
             <w:drawing>
-              <wp:anchor distT="0" distB="0" distL="114300" distR="114300" simplePos="0" relativeHeight="251681792" behindDoc="0" locked="0" layoutInCell="1" allowOverlap="1" wp14:anchorId="44D0C61C" wp14:editId="184CF944">
+              <wp:anchor distT="0" distB="0" distL="114300" distR="114300" simplePos="0" relativeHeight="251681792" behindDoc="0" locked="0" layoutInCell="1" allowOverlap="1" wp14:anchorId="2763C032" wp14:editId="38D11349">
                 <wp:simplePos x="0" y="0"/>
                 <wp:positionH relativeFrom="column">
                   <wp:posOffset>4194175</wp:posOffset>
@@ -1655,7 +1655,7 @@
         <mc:AlternateContent>
           <mc:Choice Requires="wps">
             <w:drawing>
-              <wp:anchor distT="0" distB="0" distL="114300" distR="114300" simplePos="0" relativeHeight="251677696" behindDoc="0" locked="0" layoutInCell="1" allowOverlap="1" wp14:anchorId="5C03580E" wp14:editId="0755ED54">
+              <wp:anchor distT="0" distB="0" distL="114300" distR="114300" simplePos="0" relativeHeight="251677696" behindDoc="0" locked="0" layoutInCell="1" allowOverlap="1" wp14:anchorId="47DD982F" wp14:editId="1B24138D">
                 <wp:simplePos x="0" y="0"/>
                 <wp:positionH relativeFrom="column">
                   <wp:posOffset>6882765</wp:posOffset>
@@ -1774,7 +1774,7 @@
         <mc:AlternateContent>
           <mc:Choice Requires="wps">
             <w:drawing>
-              <wp:anchor distT="0" distB="0" distL="114300" distR="114300" simplePos="0" relativeHeight="251675648" behindDoc="0" locked="0" layoutInCell="1" allowOverlap="1" wp14:anchorId="067E53A3" wp14:editId="375B3675">
+              <wp:anchor distT="0" distB="0" distL="114300" distR="114300" simplePos="0" relativeHeight="251675648" behindDoc="0" locked="0" layoutInCell="1" allowOverlap="1" wp14:anchorId="520EBED8" wp14:editId="1ABC4E45">
                 <wp:simplePos x="0" y="0"/>
                 <wp:positionH relativeFrom="column">
                   <wp:posOffset>4001770</wp:posOffset>
@@ -1907,7 +1907,7 @@
         <mc:AlternateContent>
           <mc:Choice Requires="wps">
             <w:drawing>
-              <wp:anchor distT="0" distB="0" distL="114300" distR="114300" simplePos="0" relativeHeight="251673600" behindDoc="0" locked="0" layoutInCell="1" allowOverlap="1" wp14:anchorId="414500B8" wp14:editId="0F3960FF">
+              <wp:anchor distT="0" distB="0" distL="114300" distR="114300" simplePos="0" relativeHeight="251673600" behindDoc="0" locked="0" layoutInCell="1" allowOverlap="1" wp14:anchorId="451372D3" wp14:editId="1628E69E">
                 <wp:simplePos x="0" y="0"/>
                 <wp:positionH relativeFrom="column">
                   <wp:posOffset>1649095</wp:posOffset>
@@ -2048,7 +2048,7 @@
         <mc:AlternateContent>
           <mc:Choice Requires="wps">
             <w:drawing>
-              <wp:anchor distT="0" distB="0" distL="114300" distR="114300" simplePos="0" relativeHeight="251669504" behindDoc="0" locked="0" layoutInCell="1" allowOverlap="1" wp14:anchorId="274ADB6C" wp14:editId="7DD08E54">
+              <wp:anchor distT="0" distB="0" distL="114300" distR="114300" simplePos="0" relativeHeight="251669504" behindDoc="0" locked="0" layoutInCell="1" allowOverlap="1" wp14:anchorId="3A23E655" wp14:editId="0E4827CB">
                 <wp:simplePos x="0" y="0"/>
                 <wp:positionH relativeFrom="column">
                   <wp:posOffset>-800100</wp:posOffset>
@@ -2177,7 +2177,7 @@
         <mc:AlternateContent>
           <mc:Choice Requires="wps">
             <w:drawing>
-              <wp:anchor distT="0" distB="0" distL="114300" distR="114300" simplePos="0" relativeHeight="251661312" behindDoc="0" locked="0" layoutInCell="1" allowOverlap="1" wp14:anchorId="44F13363" wp14:editId="744D3501">
+              <wp:anchor distT="0" distB="0" distL="114300" distR="114300" simplePos="0" relativeHeight="251661312" behindDoc="0" locked="0" layoutInCell="1" allowOverlap="1" wp14:anchorId="012B5338" wp14:editId="76242EDB">
                 <wp:simplePos x="0" y="0"/>
                 <wp:positionH relativeFrom="column">
                   <wp:posOffset>-800100</wp:posOffset>
@@ -2333,7 +2333,7 @@
         <mc:AlternateContent>
           <mc:Choice Requires="wps">
             <w:drawing>
-              <wp:anchor distT="0" distB="0" distL="114300" distR="114300" simplePos="0" relativeHeight="251667456" behindDoc="0" locked="0" layoutInCell="1" allowOverlap="1" wp14:anchorId="50F7519C" wp14:editId="3B02BD64">
+              <wp:anchor distT="0" distB="0" distL="114300" distR="114300" simplePos="0" relativeHeight="251667456" behindDoc="0" locked="0" layoutInCell="1" allowOverlap="1" wp14:anchorId="65268B82" wp14:editId="12C2DAAA">
                 <wp:simplePos x="0" y="0"/>
                 <wp:positionH relativeFrom="column">
                   <wp:posOffset>-800100</wp:posOffset>
@@ -2480,7 +2480,7 @@
         <mc:AlternateContent>
           <mc:Choice Requires="wps">
             <w:drawing>
-              <wp:anchor distT="0" distB="0" distL="114300" distR="114300" simplePos="0" relativeHeight="251665408" behindDoc="0" locked="0" layoutInCell="1" allowOverlap="1" wp14:anchorId="7328787F" wp14:editId="72A391CD">
+              <wp:anchor distT="0" distB="0" distL="114300" distR="114300" simplePos="0" relativeHeight="251665408" behindDoc="0" locked="0" layoutInCell="1" allowOverlap="1" wp14:anchorId="584B5677" wp14:editId="5D410199">
                 <wp:simplePos x="0" y="0"/>
                 <wp:positionH relativeFrom="column">
                   <wp:posOffset>5257800</wp:posOffset>
@@ -2600,7 +2600,7 @@
         <mc:AlternateContent>
           <mc:Choice Requires="wps">
             <w:drawing>
-              <wp:anchor distT="0" distB="0" distL="114300" distR="114300" simplePos="0" relativeHeight="251663360" behindDoc="0" locked="0" layoutInCell="1" allowOverlap="1" wp14:anchorId="081D5472" wp14:editId="683D4D56">
+              <wp:anchor distT="0" distB="0" distL="114300" distR="114300" simplePos="0" relativeHeight="251663360" behindDoc="0" locked="0" layoutInCell="1" allowOverlap="1" wp14:anchorId="21E739C7" wp14:editId="3EA0500C">
                 <wp:simplePos x="0" y="0"/>
                 <wp:positionH relativeFrom="column">
                   <wp:posOffset>2861310</wp:posOffset>
@@ -2665,8 +2665,10 @@
                               <w:rPr>
                                 <w:color w:val="000000"/>
                               </w:rPr>
-                              <w:t>Variable Damage = 20</w:t>
+                              <w:t>Variable Damage</w:t>
                             </w:r>
+                            <w:bookmarkStart w:id="0" w:name="_GoBack"/>
+                            <w:bookmarkEnd w:id="0"/>
                           </w:p>
                         </w:txbxContent>
                       </wps:txbx>
@@ -2682,7 +2684,11 @@
           </mc:Choice>
           <mc:Fallback>
             <w:pict>
-              <v:shape id="Process 3" o:spid="_x0000_s1037" type="#_x0000_t109" style="position:absolute;margin-left:225.3pt;margin-top:1in;width:134pt;height:64.8pt;z-index:251663360;visibility:visible;mso-wrap-style:square;mso-width-percent:0;mso-wrap-distance-left:9pt;mso-wrap-distance-top:0;mso-wrap-distance-right:9pt;mso-wrap-distance-bottom:0;mso-position-horizontal:absolute;mso-position-horizontal-relative:text;mso-position-vertical:absolute;mso-position-vertical-relative:text;mso-width-percent:0;mso-width-relative:margin;v-text-anchor:top" o:gfxdata="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" fillcolor="#cfc" strokecolor="#4579b8 [3044]">
+              <v:shapetype id="_x0000_t109" coordsize="21600,21600" o:spt="109" path="m0,0l0,21600,21600,21600,21600,0xe">
+                <v:stroke joinstyle="miter"/>
+                <v:path gradientshapeok="t" o:connecttype="rect"/>
+              </v:shapetype>
+              <v:shape id="Process 3" o:spid="_x0000_s1037" type="#_x0000_t109" style="position:absolute;margin-left:225.3pt;margin-top:1in;width:134pt;height:64.8pt;z-index:251663360;visibility:visible;mso-wrap-style:square;mso-width-percent:0;mso-wrap-distance-left:9pt;mso-wrap-distance-top:0;mso-wrap-distance-right:9pt;mso-wrap-distance-bottom:0;mso-position-horizontal:absolute;mso-position-horizontal-relative:text;mso-position-vertical:absolute;mso-position-vertical-relative:text;mso-width-percent:0;mso-width-relative:margin;v-text-anchor:top" o:gfxdata="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" fillcolor="#cfc" strokecolor="#4579b8 [3044]">
                 <v:shadow on="t" opacity="22937f" mv:blur="40000f" origin=",.5" offset="0,23000emu"/>
                 <v:textbox>
                   <w:txbxContent>
@@ -2697,8 +2703,10 @@
                         <w:rPr>
                           <w:color w:val="000000"/>
                         </w:rPr>
-                        <w:t>Variable Damage = 20</w:t>
+                        <w:t>Variable Damage</w:t>
                       </w:r>
+                      <w:bookmarkStart w:id="1" w:name="_GoBack"/>
+                      <w:bookmarkEnd w:id="1"/>
                     </w:p>
                   </w:txbxContent>
                 </v:textbox>
@@ -2714,15 +2722,12 @@
       <w:r>
         <w:softHyphen/>
       </w:r>
-      <w:bookmarkStart w:id="0" w:name="_GoBack"/>
-      <w:bookmarkEnd w:id="0"/>
     </w:p>
     <w:sectPr>
       <w:pgSz w:w="15840" w:h="12240" w:orient="landscape"/>
       <w:pgMar w:top="1800" w:right="1440" w:bottom="1800" w:left="1440" w:header="720" w:footer="720" w:gutter="0"/>
       <w:cols w:space="720"/>
       <w:docGrid w:linePitch="360"/>
-      <w:printerSettings r:id="rId6"/>
     </w:sectPr>
   </w:body>
 </w:document>
@@ -3481,7 +3486,7 @@
 </file>
 
 <file path=customXml/itemProps1.xml><?xml version="1.0" encoding="utf-8"?>
-<ds:datastoreItem xmlns:ds="http://schemas.openxmlformats.org/officeDocument/2006/customXml" ds:itemID="{F908B415-71E0-E045-8995-7C3235C08DEB}">
+<ds:datastoreItem xmlns:ds="http://schemas.openxmlformats.org/officeDocument/2006/customXml" ds:itemID="{02F49D44-A262-D84B-9C71-E478011CA371}">
   <ds:schemaRefs>
     <ds:schemaRef ds:uri="http://schemas.openxmlformats.org/officeDocument/2006/bibliography"/>
   </ds:schemaRefs>

</xml_diff>